<commit_message>
changes in context and MuseumInfo models. new file is forming
</commit_message>
<xml_diff>
--- a/Docs/IntoFondAct.docx
+++ b/Docs/IntoFondAct.docx
@@ -49,23 +49,25 @@
         <w:rPr>
           <w:sz w:val="24"/>
           <w:szCs w:val="24"/>
-        </w:rPr>
-      </w:pPr>
-      <w:r>
-        <w:rPr>
-          <w:sz w:val="24"/>
-          <w:szCs w:val="24"/>
-          <w:lang w:val="uk-UA"/>
-        </w:rPr>
-        <w:t>В.о. д</w:t>
+          <w:lang w:val="uk-UA"/>
+        </w:rPr>
+      </w:pPr>
+      <w:r>
+        <w:rPr>
+          <w:sz w:val="24"/>
+          <w:szCs w:val="24"/>
+          <w:lang w:val="uk-UA"/>
+        </w:rPr>
+        <w:t>&lt;</w:t>
       </w:r>
       <w:proofErr w:type="spellStart"/>
       <w:r>
         <w:rPr>
           <w:sz w:val="24"/>
           <w:szCs w:val="24"/>
-        </w:rPr>
-        <w:t>иректор</w:t>
+          <w:lang w:val="uk-UA"/>
+        </w:rPr>
+        <w:t>userRole</w:t>
       </w:r>
       <w:proofErr w:type="spellEnd"/>
       <w:r>
@@ -74,14 +76,7 @@
           <w:szCs w:val="24"/>
           <w:lang w:val="uk-UA"/>
         </w:rPr>
-        <w:t>а</w:t>
-      </w:r>
-      <w:r>
-        <w:rPr>
-          <w:sz w:val="24"/>
-          <w:szCs w:val="24"/>
-        </w:rPr>
-        <w:t xml:space="preserve"> музею</w:t>
+        <w:t>&gt;</w:t>
       </w:r>
     </w:p>
     <w:p>
@@ -90,48 +85,34 @@
         <w:rPr>
           <w:sz w:val="24"/>
           <w:szCs w:val="24"/>
-        </w:rPr>
-      </w:pPr>
+          <w:lang w:val="en-US"/>
+        </w:rPr>
+      </w:pPr>
+      <w:r>
+        <w:rPr>
+          <w:sz w:val="24"/>
+          <w:szCs w:val="24"/>
+          <w:lang w:val="en-US"/>
+        </w:rPr>
+        <w:t>&lt;</w:t>
+      </w:r>
       <w:proofErr w:type="spellStart"/>
       <w:r>
         <w:rPr>
           <w:sz w:val="24"/>
           <w:szCs w:val="24"/>
-        </w:rPr>
-        <w:t>А.П.Гайшинська</w:t>
+          <w:lang w:val="en-US"/>
+        </w:rPr>
+        <w:t>userName</w:t>
       </w:r>
       <w:proofErr w:type="spellEnd"/>
-    </w:p>
-    <w:p>
-      <w:pPr>
-        <w:jc w:val="right"/>
-        <w:rPr>
-          <w:sz w:val="24"/>
-          <w:szCs w:val="24"/>
-        </w:rPr>
-      </w:pPr>
-      <w:r>
-        <w:rPr>
-          <w:sz w:val="24"/>
-          <w:szCs w:val="24"/>
-        </w:rPr>
-        <w:t>«____</w:t>
-      </w:r>
-      <w:proofErr w:type="gramStart"/>
-      <w:r>
-        <w:rPr>
-          <w:sz w:val="24"/>
-          <w:szCs w:val="24"/>
-        </w:rPr>
-        <w:t>_»_</w:t>
-      </w:r>
-      <w:proofErr w:type="gramEnd"/>
-      <w:r>
-        <w:rPr>
-          <w:sz w:val="24"/>
-          <w:szCs w:val="24"/>
-        </w:rPr>
-        <w:t>______________ 2017</w:t>
+      <w:r>
+        <w:rPr>
+          <w:sz w:val="24"/>
+          <w:szCs w:val="24"/>
+          <w:lang w:val="en-US"/>
+        </w:rPr>
+        <w:t>&gt;</w:t>
       </w:r>
     </w:p>
     <w:p>
@@ -145,6 +126,14 @@
           <w:lang w:val="uk-UA"/>
         </w:rPr>
       </w:pPr>
+      <w:r>
+        <w:rPr>
+          <w:sz w:val="24"/>
+          <w:szCs w:val="24"/>
+          <w:lang w:val="en-US"/>
+        </w:rPr>
+        <w:t>&lt;date&gt;</w:t>
+      </w:r>
     </w:p>
     <w:p>
       <w:pPr>
@@ -179,7 +168,7 @@
         <w:rPr>
           <w:b/>
           <w:szCs w:val="28"/>
-          <w:lang w:val="uk-UA"/>
+          <w:lang w:val="en-US"/>
         </w:rPr>
       </w:pPr>
       <w:r>
@@ -213,7 +202,6 @@
           <w:lang w:val="uk-UA"/>
         </w:rPr>
         <w:softHyphen/>
-        <w:t>______</w:t>
       </w:r>
       <w:r>
         <w:rPr>
@@ -221,7 +209,42 @@
           <w:szCs w:val="28"/>
           <w:lang w:val="uk-UA"/>
         </w:rPr>
-        <w:t>___</w:t>
+        <w:t>____</w:t>
+      </w:r>
+      <w:r>
+        <w:rPr>
+          <w:b/>
+          <w:szCs w:val="28"/>
+          <w:lang w:val="uk-UA"/>
+        </w:rPr>
+        <w:t>&lt;</w:t>
+      </w:r>
+      <w:proofErr w:type="spellStart"/>
+      <w:r>
+        <w:rPr>
+          <w:b/>
+          <w:sz w:val="22"/>
+          <w:szCs w:val="22"/>
+          <w:lang w:val="en-US"/>
+        </w:rPr>
+        <w:t>inventoryN</w:t>
+      </w:r>
+      <w:proofErr w:type="spellEnd"/>
+      <w:r>
+        <w:rPr>
+          <w:b/>
+          <w:szCs w:val="28"/>
+          <w:lang w:val="uk-UA"/>
+        </w:rPr>
+        <w:t>&gt;</w:t>
+      </w:r>
+      <w:r>
+        <w:rPr>
+          <w:b/>
+          <w:szCs w:val="28"/>
+          <w:lang w:val="uk-UA"/>
+        </w:rPr>
+        <w:t>_____</w:t>
       </w:r>
     </w:p>
     <w:p>
@@ -229,7 +252,6 @@
         <w:jc w:val="center"/>
         <w:rPr>
           <w:szCs w:val="28"/>
-          <w:lang w:val="uk-UA"/>
         </w:rPr>
       </w:pPr>
       <w:r>
@@ -273,14 +295,26 @@
           <w:szCs w:val="28"/>
           <w:lang w:val="uk-UA"/>
         </w:rPr>
-        <w:t xml:space="preserve"> «_</w:t>
+        <w:t xml:space="preserve"> </w:t>
       </w:r>
       <w:r>
         <w:rPr>
           <w:szCs w:val="28"/>
-          <w:lang w:val="uk-UA"/>
-        </w:rPr>
-        <w:t>15__»___березня _2017_ р.</w:t>
+        </w:rPr>
+        <w:t>&lt;</w:t>
+      </w:r>
+      <w:r>
+        <w:rPr>
+          <w:szCs w:val="28"/>
+          <w:lang w:val="de-DE"/>
+        </w:rPr>
+        <w:t>date</w:t>
+      </w:r>
+      <w:r>
+        <w:rPr>
+          <w:szCs w:val="28"/>
+        </w:rPr>
+        <w:t>&gt;</w:t>
       </w:r>
     </w:p>
     <w:p>
@@ -315,7 +349,27 @@
           <w:szCs w:val="24"/>
           <w:lang w:val="uk-UA"/>
         </w:rPr>
-        <w:t>Юшко Неля Михайлівна</w:t>
+        <w:t>&lt;</w:t>
+      </w:r>
+      <w:proofErr w:type="spellStart"/>
+      <w:r>
+        <w:rPr>
+          <w:b/>
+          <w:sz w:val="24"/>
+          <w:szCs w:val="24"/>
+          <w:lang w:val="uk-UA"/>
+        </w:rPr>
+        <w:t>recipientName</w:t>
+      </w:r>
+      <w:proofErr w:type="spellEnd"/>
+      <w:r>
+        <w:rPr>
+          <w:b/>
+          <w:sz w:val="24"/>
+          <w:szCs w:val="24"/>
+          <w:lang w:val="uk-UA"/>
+        </w:rPr>
+        <w:t>&gt;</w:t>
       </w:r>
       <w:r>
         <w:rPr>
@@ -331,7 +385,33 @@
           <w:szCs w:val="24"/>
           <w:lang w:val="uk-UA"/>
         </w:rPr>
-        <w:t>ст. науковий співробітник відділу сучасної історії (Особа 1)</w:t>
+        <w:t>&lt;</w:t>
+      </w:r>
+      <w:proofErr w:type="spellStart"/>
+      <w:r>
+        <w:rPr>
+          <w:sz w:val="24"/>
+          <w:szCs w:val="24"/>
+          <w:lang w:val="uk-UA"/>
+        </w:rPr>
+        <w:t>recipientRole</w:t>
+      </w:r>
+      <w:proofErr w:type="spellEnd"/>
+      <w:r>
+        <w:rPr>
+          <w:sz w:val="24"/>
+          <w:szCs w:val="24"/>
+          <w:lang w:val="uk-UA"/>
+        </w:rPr>
+        <w:t xml:space="preserve">&gt; </w:t>
+      </w:r>
+      <w:r>
+        <w:rPr>
+          <w:sz w:val="24"/>
+          <w:szCs w:val="24"/>
+          <w:lang w:val="uk-UA"/>
+        </w:rPr>
+        <w:t>(Особа 1)</w:t>
       </w:r>
       <w:r>
         <w:rPr>
@@ -347,16 +427,62 @@
           <w:szCs w:val="24"/>
           <w:lang w:val="uk-UA"/>
         </w:rPr>
-        <w:t xml:space="preserve">та головний зберігач музею </w:t>
-      </w:r>
-      <w:r>
-        <w:rPr>
-          <w:b/>
-          <w:sz w:val="24"/>
-          <w:szCs w:val="24"/>
-          <w:lang w:val="uk-UA"/>
-        </w:rPr>
-        <w:t xml:space="preserve">Гудзь Яна Олексіївна </w:t>
+        <w:t xml:space="preserve">та </w:t>
+      </w:r>
+      <w:r>
+        <w:rPr>
+          <w:sz w:val="24"/>
+          <w:szCs w:val="24"/>
+          <w:lang w:val="uk-UA"/>
+        </w:rPr>
+        <w:t>&lt;</w:t>
+      </w:r>
+      <w:proofErr w:type="spellStart"/>
+      <w:r>
+        <w:rPr>
+          <w:sz w:val="24"/>
+          <w:szCs w:val="24"/>
+          <w:lang w:val="uk-UA"/>
+        </w:rPr>
+        <w:t>userRole</w:t>
+      </w:r>
+      <w:proofErr w:type="spellEnd"/>
+      <w:r>
+        <w:rPr>
+          <w:sz w:val="24"/>
+          <w:szCs w:val="24"/>
+          <w:lang w:val="uk-UA"/>
+        </w:rPr>
+        <w:t xml:space="preserve">&gt; </w:t>
+      </w:r>
+      <w:r>
+        <w:rPr>
+          <w:b/>
+          <w:sz w:val="24"/>
+          <w:szCs w:val="24"/>
+          <w:lang w:val="uk-UA"/>
+        </w:rPr>
+        <w:t>&lt;</w:t>
+      </w:r>
+      <w:proofErr w:type="spellStart"/>
+      <w:r>
+        <w:rPr>
+          <w:b/>
+          <w:sz w:val="24"/>
+          <w:szCs w:val="24"/>
+          <w:lang w:val="uk-UA"/>
+        </w:rPr>
+        <w:t>userName</w:t>
+      </w:r>
+      <w:proofErr w:type="spellEnd"/>
+      <w:r>
+        <w:rPr>
+          <w:b/>
+          <w:sz w:val="24"/>
+          <w:szCs w:val="24"/>
+          <w:lang w:val="uk-UA"/>
+        </w:rPr>
+        <w:t xml:space="preserve">&gt; </w:t>
       </w:r>
       <w:r>
         <w:rPr>
@@ -415,7 +541,27 @@
           <w:szCs w:val="24"/>
           <w:lang w:val="uk-UA"/>
         </w:rPr>
-        <w:t>1</w:t>
+        <w:t>&lt;</w:t>
+      </w:r>
+      <w:proofErr w:type="spellStart"/>
+      <w:r>
+        <w:rPr>
+          <w:color w:val="2E74B5" w:themeColor="accent5" w:themeShade="BF"/>
+          <w:sz w:val="22"/>
+          <w:szCs w:val="22"/>
+          <w:lang w:val="en-US"/>
+        </w:rPr>
+        <w:t>inventoryN</w:t>
+      </w:r>
+      <w:proofErr w:type="spellEnd"/>
+      <w:r>
+        <w:rPr>
+          <w:color w:val="0000FF"/>
+          <w:sz w:val="24"/>
+          <w:szCs w:val="24"/>
+          <w:lang w:val="uk-UA"/>
+        </w:rPr>
+        <w:t>&gt;</w:t>
       </w:r>
       <w:r>
         <w:rPr>
@@ -431,15 +577,39 @@
           <w:szCs w:val="24"/>
           <w:lang w:val="uk-UA"/>
         </w:rPr>
-        <w:t>20 лютого</w:t>
-      </w:r>
-      <w:r>
-        <w:rPr>
-          <w:sz w:val="24"/>
-          <w:szCs w:val="24"/>
-          <w:lang w:val="uk-UA"/>
-        </w:rPr>
-        <w:t xml:space="preserve"> 2017 р. та Актом приймання-передачі предметів від </w:t>
+        <w:t>&lt;</w:t>
+      </w:r>
+      <w:r>
+        <w:rPr>
+          <w:sz w:val="24"/>
+          <w:szCs w:val="24"/>
+          <w:lang w:val="en-US"/>
+        </w:rPr>
+        <w:t>date</w:t>
+      </w:r>
+      <w:r>
+        <w:rPr>
+          <w:sz w:val="24"/>
+          <w:szCs w:val="24"/>
+          <w:lang w:val="uk-UA"/>
+        </w:rPr>
+        <w:t>&gt;</w:t>
+      </w:r>
+      <w:r>
+        <w:rPr>
+          <w:sz w:val="24"/>
+          <w:szCs w:val="24"/>
+          <w:lang w:val="uk-UA"/>
+        </w:rPr>
+        <w:t xml:space="preserve">. та Актом приймання-передачі предметів від </w:t>
+      </w:r>
+      <w:r>
+        <w:rPr>
+          <w:sz w:val="24"/>
+          <w:szCs w:val="24"/>
+          <w:lang w:val="uk-UA"/>
+        </w:rPr>
+        <w:t>&lt;</w:t>
       </w:r>
       <w:proofErr w:type="spellStart"/>
       <w:r>
@@ -448,7 +618,7 @@
           <w:szCs w:val="24"/>
           <w:lang w:val="uk-UA"/>
         </w:rPr>
-        <w:t>Шушпанової</w:t>
+        <w:t>providerName</w:t>
       </w:r>
       <w:proofErr w:type="spellEnd"/>
       <w:r>
@@ -457,7 +627,93 @@
           <w:szCs w:val="24"/>
           <w:lang w:val="uk-UA"/>
         </w:rPr>
-        <w:t xml:space="preserve"> Е.Г. від 20 лютого 2017 р. Особа 1 передала, а Особа 2  у присутності експозиційним зав. відділом Музиченко Наталії Валентинівни прийняла</w:t>
+        <w:t>&gt;</w:t>
+      </w:r>
+      <w:r>
+        <w:rPr>
+          <w:sz w:val="24"/>
+          <w:szCs w:val="24"/>
+          <w:lang w:val="uk-UA"/>
+        </w:rPr>
+        <w:t xml:space="preserve">. </w:t>
+      </w:r>
+      <w:r>
+        <w:rPr>
+          <w:sz w:val="24"/>
+          <w:szCs w:val="24"/>
+          <w:lang w:val="uk-UA"/>
+        </w:rPr>
+        <w:t>В</w:t>
+      </w:r>
+      <w:r>
+        <w:rPr>
+          <w:sz w:val="24"/>
+          <w:szCs w:val="24"/>
+          <w:lang w:val="uk-UA"/>
+        </w:rPr>
+        <w:t>ід</w:t>
+      </w:r>
+      <w:r>
+        <w:rPr>
+          <w:sz w:val="24"/>
+          <w:szCs w:val="24"/>
+        </w:rPr>
+        <w:t xml:space="preserve"> &lt;</w:t>
+      </w:r>
+      <w:r>
+        <w:rPr>
+          <w:sz w:val="24"/>
+          <w:szCs w:val="24"/>
+          <w:lang w:val="en-US"/>
+        </w:rPr>
+        <w:t>date</w:t>
+      </w:r>
+      <w:r>
+        <w:rPr>
+          <w:sz w:val="24"/>
+          <w:szCs w:val="24"/>
+        </w:rPr>
+        <w:t>&gt;</w:t>
+      </w:r>
+      <w:r>
+        <w:rPr>
+          <w:sz w:val="24"/>
+          <w:szCs w:val="24"/>
+          <w:lang w:val="uk-UA"/>
+        </w:rPr>
+        <w:t xml:space="preserve"> Особа 1 передала, а Особа 2  у присутності експозиційним зав. </w:t>
+      </w:r>
+      <w:r>
+        <w:rPr>
+          <w:sz w:val="24"/>
+          <w:szCs w:val="24"/>
+          <w:lang w:val="uk-UA"/>
+        </w:rPr>
+        <w:t>В</w:t>
+      </w:r>
+      <w:r>
+        <w:rPr>
+          <w:sz w:val="24"/>
+          <w:szCs w:val="24"/>
+          <w:lang w:val="uk-UA"/>
+        </w:rPr>
+        <w:t>ідділом</w:t>
+      </w:r>
+      <w:r>
+        <w:rPr>
+          <w:sz w:val="24"/>
+          <w:szCs w:val="24"/>
+          <w:lang w:val="uk-UA"/>
+        </w:rPr>
+        <w:t xml:space="preserve"> </w:t>
+      </w:r>
+      <w:r>
+        <w:rPr>
+          <w:sz w:val="24"/>
+          <w:szCs w:val="24"/>
+          <w:lang w:val="uk-UA"/>
+        </w:rPr>
+        <w:t>прийняла</w:t>
       </w:r>
       <w:r>
         <w:rPr>
@@ -483,7 +739,47 @@
           <w:u w:val="single"/>
           <w:lang w:val="uk-UA"/>
         </w:rPr>
-        <w:t>у групу зберігання «Речі» відділу сучасної історії</w:t>
+        <w:t>у групу зберігання «</w:t>
+      </w:r>
+      <w:r>
+        <w:rPr>
+          <w:b/>
+          <w:sz w:val="24"/>
+          <w:szCs w:val="24"/>
+          <w:u w:val="single"/>
+          <w:lang w:val="uk-UA"/>
+        </w:rPr>
+        <w:t>&lt;</w:t>
+      </w:r>
+      <w:r>
+        <w:rPr>
+          <w:b/>
+          <w:sz w:val="24"/>
+          <w:szCs w:val="24"/>
+          <w:u w:val="single"/>
+          <w:lang w:val="de-DE"/>
+        </w:rPr>
+        <w:t>type</w:t>
+      </w:r>
+      <w:r>
+        <w:rPr>
+          <w:b/>
+          <w:sz w:val="24"/>
+          <w:szCs w:val="24"/>
+          <w:u w:val="single"/>
+          <w:lang w:val="uk-UA"/>
+        </w:rPr>
+        <w:t>&gt;</w:t>
+      </w:r>
+      <w:r>
+        <w:rPr>
+          <w:b/>
+          <w:sz w:val="24"/>
+          <w:szCs w:val="24"/>
+          <w:u w:val="single"/>
+          <w:lang w:val="uk-UA"/>
+        </w:rPr>
+        <w:t>» відділу сучасної історії</w:t>
       </w:r>
       <w:r>
         <w:rPr>
@@ -499,7 +795,23 @@
           <w:szCs w:val="24"/>
           <w:lang w:val="uk-UA"/>
         </w:rPr>
-        <w:t>такі предмети:</w:t>
+        <w:t>так</w:t>
+      </w:r>
+      <w:r>
+        <w:rPr>
+          <w:sz w:val="24"/>
+          <w:szCs w:val="24"/>
+          <w:lang w:val="uk-UA"/>
+        </w:rPr>
+        <w:t>ий</w:t>
+      </w:r>
+      <w:r>
+        <w:rPr>
+          <w:sz w:val="24"/>
+          <w:szCs w:val="24"/>
+          <w:lang w:val="uk-UA"/>
+        </w:rPr>
+        <w:t xml:space="preserve"> предмет:</w:t>
       </w:r>
     </w:p>
     <w:p>
@@ -1044,16 +1356,34 @@
               <w:rPr>
                 <w:sz w:val="22"/>
                 <w:szCs w:val="22"/>
-                <w:lang w:val="uk-UA"/>
+                <w:lang w:val="de-DE"/>
               </w:rPr>
             </w:pPr>
             <w:r>
               <w:rPr>
                 <w:sz w:val="22"/>
                 <w:szCs w:val="22"/>
-                <w:lang w:val="uk-UA"/>
-              </w:rPr>
-              <w:t>2</w:t>
+                <w:lang w:val="de-DE"/>
+              </w:rPr>
+              <w:t>&lt;</w:t>
+            </w:r>
+            <w:proofErr w:type="spellStart"/>
+            <w:r>
+              <w:rPr>
+                <w:sz w:val="22"/>
+                <w:szCs w:val="22"/>
+                <w:lang w:val="de-DE"/>
+              </w:rPr>
+              <w:t>name</w:t>
+            </w:r>
+            <w:proofErr w:type="spellEnd"/>
+            <w:r>
+              <w:rPr>
+                <w:sz w:val="22"/>
+                <w:szCs w:val="22"/>
+                <w:lang w:val="de-DE"/>
+              </w:rPr>
+              <w:t>&gt;</w:t>
             </w:r>
           </w:p>
         </w:tc>
@@ -1082,9 +1412,27 @@
               <w:rPr>
                 <w:sz w:val="22"/>
                 <w:szCs w:val="22"/>
-                <w:lang w:val="uk-UA"/>
-              </w:rPr>
-              <w:t>3</w:t>
+                <w:lang w:val="en-US"/>
+              </w:rPr>
+              <w:t>&lt;</w:t>
+            </w:r>
+            <w:proofErr w:type="spellStart"/>
+            <w:r>
+              <w:rPr>
+                <w:sz w:val="22"/>
+                <w:szCs w:val="22"/>
+                <w:lang w:val="en-US"/>
+              </w:rPr>
+              <w:t>inventoryN</w:t>
+            </w:r>
+            <w:proofErr w:type="spellEnd"/>
+            <w:r>
+              <w:rPr>
+                <w:sz w:val="22"/>
+                <w:szCs w:val="22"/>
+                <w:lang w:val="en-US"/>
+              </w:rPr>
+              <w:t>&gt;</w:t>
             </w:r>
           </w:p>
         </w:tc>
@@ -1115,7 +1463,33 @@
                 <w:szCs w:val="22"/>
                 <w:lang w:val="uk-UA"/>
               </w:rPr>
-              <w:t>4</w:t>
+              <w:t>&lt;</w:t>
+            </w:r>
+            <w:proofErr w:type="spellStart"/>
+            <w:r>
+              <w:rPr>
+                <w:sz w:val="22"/>
+                <w:szCs w:val="22"/>
+                <w:lang w:val="uk-UA"/>
+              </w:rPr>
+              <w:t>material</w:t>
+            </w:r>
+            <w:proofErr w:type="spellEnd"/>
+            <w:r>
+              <w:rPr>
+                <w:sz w:val="22"/>
+                <w:szCs w:val="22"/>
+                <w:lang w:val="de-DE"/>
+              </w:rPr>
+              <w:t>s</w:t>
+            </w:r>
+            <w:r>
+              <w:rPr>
+                <w:sz w:val="22"/>
+                <w:szCs w:val="22"/>
+                <w:lang w:val="uk-UA"/>
+              </w:rPr>
+              <w:t>&gt;</w:t>
             </w:r>
           </w:p>
         </w:tc>
@@ -1137,16 +1511,40 @@
               <w:rPr>
                 <w:sz w:val="22"/>
                 <w:szCs w:val="22"/>
-                <w:lang w:val="uk-UA"/>
+                <w:lang w:val="de-DE"/>
               </w:rPr>
             </w:pPr>
             <w:r>
               <w:rPr>
                 <w:sz w:val="22"/>
                 <w:szCs w:val="22"/>
-                <w:lang w:val="uk-UA"/>
-              </w:rPr>
-              <w:t>5</w:t>
+                <w:lang w:val="de-DE"/>
+              </w:rPr>
+              <w:t>&lt;</w:t>
+            </w:r>
+            <w:r>
+              <w:rPr>
+                <w:sz w:val="22"/>
+                <w:szCs w:val="22"/>
+                <w:lang w:val="en-US"/>
+              </w:rPr>
+              <w:t>technique</w:t>
+            </w:r>
+            <w:r>
+              <w:rPr>
+                <w:sz w:val="22"/>
+                <w:szCs w:val="22"/>
+                <w:lang w:val="en-US"/>
+              </w:rPr>
+              <w:t>s</w:t>
+            </w:r>
+            <w:r>
+              <w:rPr>
+                <w:sz w:val="22"/>
+                <w:szCs w:val="22"/>
+                <w:lang w:val="de-DE"/>
+              </w:rPr>
+              <w:t>&gt;</w:t>
             </w:r>
           </w:p>
         </w:tc>
@@ -1175,9 +1573,9 @@
               <w:rPr>
                 <w:sz w:val="22"/>
                 <w:szCs w:val="22"/>
-                <w:lang w:val="uk-UA"/>
-              </w:rPr>
-              <w:t>6</w:t>
+                <w:lang w:val="en-US"/>
+              </w:rPr>
+              <w:t>&lt;size&gt;</w:t>
             </w:r>
           </w:p>
         </w:tc>
@@ -1199,16 +1597,16 @@
               <w:rPr>
                 <w:sz w:val="22"/>
                 <w:szCs w:val="22"/>
-                <w:lang w:val="uk-UA"/>
+                <w:lang w:val="de-DE"/>
               </w:rPr>
             </w:pPr>
             <w:r>
               <w:rPr>
                 <w:sz w:val="22"/>
                 <w:szCs w:val="22"/>
-                <w:lang w:val="uk-UA"/>
-              </w:rPr>
-              <w:t>7</w:t>
+                <w:lang w:val="de-DE"/>
+              </w:rPr>
+              <w:t>1</w:t>
             </w:r>
           </w:p>
         </w:tc>
@@ -1230,16 +1628,32 @@
               <w:rPr>
                 <w:sz w:val="22"/>
                 <w:szCs w:val="22"/>
-                <w:lang w:val="uk-UA"/>
+                <w:lang w:val="de-DE"/>
               </w:rPr>
             </w:pPr>
             <w:r>
               <w:rPr>
                 <w:sz w:val="22"/>
                 <w:szCs w:val="22"/>
-                <w:lang w:val="uk-UA"/>
-              </w:rPr>
-              <w:t>8</w:t>
+                <w:lang w:val="de-DE"/>
+              </w:rPr>
+              <w:t>&lt;</w:t>
+            </w:r>
+            <w:r>
+              <w:rPr>
+                <w:sz w:val="22"/>
+                <w:szCs w:val="22"/>
+                <w:lang w:val="en-US"/>
+              </w:rPr>
+              <w:t>states</w:t>
+            </w:r>
+            <w:r>
+              <w:rPr>
+                <w:sz w:val="22"/>
+                <w:szCs w:val="22"/>
+                <w:lang w:val="de-DE"/>
+              </w:rPr>
+              <w:t>&gt;</w:t>
             </w:r>
           </w:p>
         </w:tc>
@@ -1261,16 +1675,34 @@
               <w:rPr>
                 <w:sz w:val="22"/>
                 <w:szCs w:val="22"/>
-                <w:lang w:val="uk-UA"/>
+                <w:lang w:val="de-DE"/>
               </w:rPr>
             </w:pPr>
             <w:r>
               <w:rPr>
                 <w:sz w:val="22"/>
                 <w:szCs w:val="22"/>
-                <w:lang w:val="uk-UA"/>
-              </w:rPr>
-              <w:t>9</w:t>
+                <w:lang w:val="de-DE"/>
+              </w:rPr>
+              <w:t>&lt;</w:t>
+            </w:r>
+            <w:proofErr w:type="spellStart"/>
+            <w:r>
+              <w:rPr>
+                <w:sz w:val="22"/>
+                <w:szCs w:val="22"/>
+                <w:lang w:val="de-DE"/>
+              </w:rPr>
+              <w:t>price</w:t>
+            </w:r>
+            <w:proofErr w:type="spellEnd"/>
+            <w:r>
+              <w:rPr>
+                <w:sz w:val="22"/>
+                <w:szCs w:val="22"/>
+                <w:lang w:val="de-DE"/>
+              </w:rPr>
+              <w:t>&gt;</w:t>
             </w:r>
           </w:p>
         </w:tc>
@@ -1296,14 +1728,6 @@
                 <w:lang w:val="uk-UA"/>
               </w:rPr>
             </w:pPr>
-            <w:r>
-              <w:rPr>
-                <w:sz w:val="22"/>
-                <w:szCs w:val="22"/>
-                <w:lang w:val="uk-UA"/>
-              </w:rPr>
-              <w:t>10</w:t>
-            </w:r>
           </w:p>
         </w:tc>
       </w:tr>
@@ -1381,7 +1805,36 @@
           <w:szCs w:val="24"/>
           <w:lang w:val="uk-UA"/>
         </w:rPr>
-        <w:t>постійне</w:t>
+        <w:t xml:space="preserve">до </w:t>
+      </w:r>
+      <w:r>
+        <w:rPr>
+          <w:b/>
+          <w:sz w:val="24"/>
+          <w:szCs w:val="24"/>
+          <w:lang w:val="de-DE"/>
+        </w:rPr>
+        <w:t>&lt;</w:t>
+      </w:r>
+      <w:proofErr w:type="spellStart"/>
+      <w:r>
+        <w:rPr>
+          <w:b/>
+          <w:sz w:val="24"/>
+          <w:szCs w:val="24"/>
+          <w:lang w:val="de-DE"/>
+        </w:rPr>
+        <w:t>periodTo</w:t>
+      </w:r>
+      <w:proofErr w:type="spellEnd"/>
+      <w:r>
+        <w:rPr>
+          <w:b/>
+          <w:sz w:val="24"/>
+          <w:szCs w:val="24"/>
+          <w:lang w:val="de-DE"/>
+        </w:rPr>
+        <w:t>&gt;</w:t>
       </w:r>
       <w:r>
         <w:rPr>
@@ -1467,16 +1920,22 @@
           <w:b/>
           <w:sz w:val="24"/>
           <w:szCs w:val="24"/>
-          <w:lang w:val="uk-UA"/>
-        </w:rPr>
-        <w:t>50 (п’ятдесят</w:t>
-      </w:r>
-      <w:r>
-        <w:rPr>
-          <w:b/>
-          <w:sz w:val="24"/>
-          <w:szCs w:val="24"/>
-          <w:lang w:val="uk-UA"/>
+        </w:rPr>
+        <w:t>1 (</w:t>
+      </w:r>
+      <w:r>
+        <w:rPr>
+          <w:b/>
+          <w:sz w:val="24"/>
+          <w:szCs w:val="24"/>
+        </w:rPr>
+        <w:t>один</w:t>
+      </w:r>
+      <w:r>
+        <w:rPr>
+          <w:b/>
+          <w:sz w:val="24"/>
+          <w:szCs w:val="24"/>
         </w:rPr>
         <w:t>)</w:t>
       </w:r>
@@ -1493,23 +1952,7 @@
           <w:sz w:val="24"/>
           <w:szCs w:val="24"/>
         </w:rPr>
-        <w:t xml:space="preserve"> </w:t>
-      </w:r>
-      <w:proofErr w:type="spellStart"/>
-      <w:r>
-        <w:rPr>
-          <w:sz w:val="24"/>
-          <w:szCs w:val="24"/>
-        </w:rPr>
-        <w:t>предметів</w:t>
-      </w:r>
-      <w:proofErr w:type="spellEnd"/>
-      <w:r>
-        <w:rPr>
-          <w:sz w:val="24"/>
-          <w:szCs w:val="24"/>
-        </w:rPr>
-        <w:t>.</w:t>
+        <w:t xml:space="preserve"> предмет.</w:t>
       </w:r>
     </w:p>
     <w:p>
@@ -1572,6 +2015,14 @@
         </w:rPr>
         <w:t xml:space="preserve">Передала ________________ </w:t>
       </w:r>
+      <w:r>
+        <w:rPr>
+          <w:sz w:val="24"/>
+          <w:szCs w:val="24"/>
+          <w:lang w:val="uk-UA"/>
+        </w:rPr>
+        <w:t>&lt;</w:t>
+      </w:r>
       <w:proofErr w:type="spellStart"/>
       <w:r>
         <w:rPr>
@@ -1579,9 +2030,17 @@
           <w:szCs w:val="24"/>
           <w:lang w:val="uk-UA"/>
         </w:rPr>
-        <w:t>Н.М.Юшко</w:t>
+        <w:t>providerName</w:t>
       </w:r>
       <w:proofErr w:type="spellEnd"/>
+      <w:r>
+        <w:rPr>
+          <w:sz w:val="24"/>
+          <w:szCs w:val="24"/>
+          <w:lang w:val="uk-UA"/>
+        </w:rPr>
+        <w:t>&gt;</w:t>
+      </w:r>
     </w:p>
     <w:p>
       <w:pPr>
@@ -1606,7 +2065,15 @@
           <w:szCs w:val="24"/>
           <w:lang w:val="uk-UA"/>
         </w:rPr>
-        <w:t xml:space="preserve">  Прийняла _______________</w:t>
+        <w:t>Прийняла _______________</w:t>
+      </w:r>
+      <w:r>
+        <w:rPr>
+          <w:sz w:val="24"/>
+          <w:szCs w:val="24"/>
+          <w:lang w:val="uk-UA"/>
+        </w:rPr>
+        <w:t>&lt;</w:t>
       </w:r>
       <w:proofErr w:type="spellStart"/>
       <w:r>
@@ -1615,9 +2082,17 @@
           <w:szCs w:val="24"/>
           <w:lang w:val="uk-UA"/>
         </w:rPr>
-        <w:t>Я.О.Гудзь</w:t>
+        <w:t>recipientName</w:t>
       </w:r>
       <w:proofErr w:type="spellEnd"/>
+      <w:r>
+        <w:rPr>
+          <w:sz w:val="24"/>
+          <w:szCs w:val="24"/>
+          <w:lang w:val="uk-UA"/>
+        </w:rPr>
+        <w:t>&gt;</w:t>
+      </w:r>
     </w:p>
     <w:p>
       <w:pPr>
@@ -1631,18 +2106,24 @@
     <w:p>
       <w:pPr>
         <w:rPr>
-          <w:sz w:val="24"/>
-          <w:szCs w:val="24"/>
-          <w:lang w:val="uk-UA"/>
-        </w:rPr>
-      </w:pPr>
-      <w:r>
-        <w:rPr>
-          <w:sz w:val="24"/>
-          <w:szCs w:val="24"/>
-          <w:lang w:val="uk-UA"/>
-        </w:rPr>
-        <w:t xml:space="preserve">  Була присутня ___________</w:t>
+          <w:lang w:val="uk-UA"/>
+        </w:rPr>
+      </w:pPr>
+      <w:r>
+        <w:rPr>
+          <w:sz w:val="24"/>
+          <w:szCs w:val="24"/>
+          <w:lang w:val="uk-UA"/>
+        </w:rPr>
+        <w:t>Була присутня ___________</w:t>
+      </w:r>
+      <w:r>
+        <w:rPr>
+          <w:sz w:val="24"/>
+          <w:szCs w:val="24"/>
+          <w:lang w:val="uk-UA"/>
+        </w:rPr>
+        <w:t xml:space="preserve"> &lt;</w:t>
       </w:r>
       <w:proofErr w:type="spellStart"/>
       <w:r>
@@ -1651,29 +2132,18 @@
           <w:szCs w:val="24"/>
           <w:lang w:val="uk-UA"/>
         </w:rPr>
-        <w:t>Н.В.Музиченко</w:t>
+        <w:t>userName</w:t>
       </w:r>
       <w:proofErr w:type="spellEnd"/>
+      <w:r>
+        <w:rPr>
+          <w:sz w:val="24"/>
+          <w:szCs w:val="24"/>
+          <w:lang w:val="uk-UA"/>
+        </w:rPr>
+        <w:t>&gt;</w:t>
+      </w:r>
     </w:p>
-    <w:p>
-      <w:pPr>
-        <w:rPr>
-          <w:sz w:val="24"/>
-          <w:szCs w:val="24"/>
-          <w:lang w:val="uk-UA"/>
-        </w:rPr>
-      </w:pPr>
-    </w:p>
-    <w:p>
-      <w:pPr>
-        <w:rPr>
-          <w:sz w:val="24"/>
-          <w:szCs w:val="24"/>
-          <w:lang w:val="uk-UA"/>
-        </w:rPr>
-      </w:pPr>
-    </w:p>
-    <w:p/>
     <w:sectPr>
       <w:pgSz w:w="16838" w:h="11906" w:orient="landscape" w:code="9"/>
       <w:pgMar w:top="1418" w:right="567" w:bottom="567" w:left="567" w:header="709" w:footer="709" w:gutter="0"/>

</xml_diff>